<commit_message>
Update Trabajo Final Equivalencia FPOO.docx
</commit_message>
<xml_diff>
--- a/Trabajo Final Equivalencia FPOO.docx
+++ b/Trabajo Final Equivalencia FPOO.docx
@@ -8,8 +8,13 @@
       <w:r>
         <w:t xml:space="preserve">Objetivo: crear un </w:t>
       </w:r>
+      <w:proofErr w:type="spellStart"/>
       <w:r>
-        <w:t>bullet-hell (un protagonista contra muchísimos enemigos que disparan en su contra)</w:t>
+        <w:t>bullet-hell</w:t>
+      </w:r>
+      <w:proofErr w:type="spellEnd"/>
+      <w:r>
+        <w:t xml:space="preserve"> (un protagonista contra muchísimos enemigos que disparan en su contra)</w:t>
       </w:r>
     </w:p>
     <w:p>
@@ -77,8 +82,21 @@
               <w:t>construcción</w:t>
             </w:r>
             <w:r>
-              <w:t xml:space="preserve"> de escenario y ubicación de game objects</w:t>
-            </w:r>
+              <w:t xml:space="preserve"> de escenario y ubicación de </w:t>
+            </w:r>
+            <w:proofErr w:type="spellStart"/>
+            <w:r>
+              <w:t>game</w:t>
+            </w:r>
+            <w:proofErr w:type="spellEnd"/>
+            <w:r>
+              <w:t xml:space="preserve"> </w:t>
+            </w:r>
+            <w:proofErr w:type="spellStart"/>
+            <w:r>
+              <w:t>objects</w:t>
+            </w:r>
+            <w:proofErr w:type="spellEnd"/>
           </w:p>
         </w:tc>
       </w:tr>
@@ -114,8 +132,13 @@
               <w:t>Estimación:</w:t>
             </w:r>
             <w:r>
-              <w:t xml:space="preserve"> 3 dias</w:t>
-            </w:r>
+              <w:t xml:space="preserve"> 3 </w:t>
+            </w:r>
+            <w:proofErr w:type="spellStart"/>
+            <w:r>
+              <w:t>dias</w:t>
+            </w:r>
+            <w:proofErr w:type="spellEnd"/>
           </w:p>
         </w:tc>
         <w:tc>
@@ -225,7 +248,15 @@
               </w:drawing>
             </w:r>
             <w:r>
-              <w:t xml:space="preserve"> (poner imagen del mapa con protoenemigos)</w:t>
+              <w:t xml:space="preserve"> (poner imagen del mapa con </w:t>
+            </w:r>
+            <w:proofErr w:type="spellStart"/>
+            <w:r>
+              <w:t>protoenemigos</w:t>
+            </w:r>
+            <w:proofErr w:type="spellEnd"/>
+            <w:r>
+              <w:t>)</w:t>
             </w:r>
           </w:p>
           <w:p>
@@ -252,10 +283,26 @@
               <w:t xml:space="preserve">Los enemigos en pantalla pueden o no moverse </w:t>
             </w:r>
             <w:r>
-              <w:t xml:space="preserve">por el escenario </w:t>
-            </w:r>
-            <w:r>
-              <w:t>pero respetan los limites del mapa</w:t>
+              <w:t xml:space="preserve">por el </w:t>
+            </w:r>
+            <w:proofErr w:type="gramStart"/>
+            <w:r>
+              <w:t>escenario</w:t>
+            </w:r>
+            <w:proofErr w:type="gramEnd"/>
+            <w:r>
+              <w:t xml:space="preserve"> </w:t>
+            </w:r>
+            <w:r>
+              <w:t xml:space="preserve">pero respetan los </w:t>
+            </w:r>
+            <w:proofErr w:type="spellStart"/>
+            <w:r>
+              <w:t>limites</w:t>
+            </w:r>
+            <w:proofErr w:type="spellEnd"/>
+            <w:r>
+              <w:t xml:space="preserve"> del mapa</w:t>
             </w:r>
           </w:p>
           <w:p>
@@ -269,7 +316,15 @@
               <w:jc w:val="center"/>
             </w:pPr>
             <w:r>
-              <w:t xml:space="preserve"> (poner imagen del mapa con protocofres)</w:t>
+              <w:t xml:space="preserve"> (poner imagen del mapa con </w:t>
+            </w:r>
+            <w:proofErr w:type="spellStart"/>
+            <w:r>
+              <w:t>protocofres</w:t>
+            </w:r>
+            <w:proofErr w:type="spellEnd"/>
+            <w:r>
+              <w:t>)</w:t>
             </w:r>
           </w:p>
           <w:p>
@@ -295,12 +350,28 @@
               <w:t xml:space="preserve">CA1: </w:t>
             </w:r>
             <w:r>
-              <w:t>El protagonista puede moverse hasta los limites establecidos del mapa (2400x1600)</w:t>
-            </w:r>
-          </w:p>
-          <w:p>
-            <w:r>
-              <w:t xml:space="preserve">CA3: Para mantener la consistencia del juego en diferentes equipos se utilizará DeltaTime </w:t>
+              <w:t xml:space="preserve">El protagonista puede moverse hasta los </w:t>
+            </w:r>
+            <w:proofErr w:type="spellStart"/>
+            <w:r>
+              <w:t>limites</w:t>
+            </w:r>
+            <w:proofErr w:type="spellEnd"/>
+            <w:r>
+              <w:t xml:space="preserve"> establecidos del mapa (2400x1600)</w:t>
+            </w:r>
+          </w:p>
+          <w:p>
+            <w:r>
+              <w:t xml:space="preserve">CA3: Para mantener la consistencia del juego en diferentes equipos se utilizará </w:t>
+            </w:r>
+            <w:proofErr w:type="spellStart"/>
+            <w:r>
+              <w:t>DeltaTime</w:t>
+            </w:r>
+            <w:proofErr w:type="spellEnd"/>
+            <w:r>
+              <w:t xml:space="preserve"> </w:t>
             </w:r>
           </w:p>
         </w:tc>
@@ -508,7 +579,15 @@
           </w:tcPr>
           <w:p>
             <w:r>
-              <w:t>Nombre de la Historia de Usuario: construcción de una maquina de estado para el manejo del juego</w:t>
+              <w:t xml:space="preserve">Nombre de la Historia de Usuario: construcción de una </w:t>
+            </w:r>
+            <w:proofErr w:type="spellStart"/>
+            <w:r>
+              <w:t>maquina</w:t>
+            </w:r>
+            <w:proofErr w:type="spellEnd"/>
+            <w:r>
+              <w:t xml:space="preserve"> de estado para el manejo del juego</w:t>
             </w:r>
           </w:p>
         </w:tc>
@@ -545,8 +624,13 @@
               <w:t>Estimación:</w:t>
             </w:r>
             <w:r>
-              <w:t xml:space="preserve"> 3 dias</w:t>
-            </w:r>
+              <w:t xml:space="preserve"> 3 </w:t>
+            </w:r>
+            <w:proofErr w:type="spellStart"/>
+            <w:r>
+              <w:t>dias</w:t>
+            </w:r>
+            <w:proofErr w:type="spellEnd"/>
           </w:p>
         </w:tc>
         <w:tc>
@@ -581,7 +665,15 @@
           </w:tcPr>
           <w:p>
             <w:r>
-              <w:t xml:space="preserve">Descripción: Una maquina de estado que permitirá moverse en distintas instancias del videojuego </w:t>
+              <w:t xml:space="preserve">Descripción: Una </w:t>
+            </w:r>
+            <w:proofErr w:type="spellStart"/>
+            <w:r>
+              <w:t>maquina</w:t>
+            </w:r>
+            <w:proofErr w:type="spellEnd"/>
+            <w:r>
+              <w:t xml:space="preserve"> de estado que permitirá moverse en distintas instancias del videojuego </w:t>
             </w:r>
           </w:p>
         </w:tc>
@@ -599,7 +691,15 @@
           </w:p>
           <w:p>
             <w:r>
-              <w:t xml:space="preserve">CA1: Se debe crear el estado menu </w:t>
+              <w:t xml:space="preserve">CA1: Se debe crear el estado </w:t>
+            </w:r>
+            <w:proofErr w:type="spellStart"/>
+            <w:r>
+              <w:t>menu</w:t>
+            </w:r>
+            <w:proofErr w:type="spellEnd"/>
+            <w:r>
+              <w:t xml:space="preserve"> </w:t>
             </w:r>
           </w:p>
           <w:p>
@@ -615,8 +715,21 @@
               <w:jc w:val="both"/>
             </w:pPr>
             <w:r>
-              <w:t>CA3: Se debe crear el estado Game Over</w:t>
-            </w:r>
+              <w:t xml:space="preserve">CA3: Se debe crear el estado </w:t>
+            </w:r>
+            <w:proofErr w:type="spellStart"/>
+            <w:r>
+              <w:t>Game</w:t>
+            </w:r>
+            <w:proofErr w:type="spellEnd"/>
+            <w:r>
+              <w:t xml:space="preserve"> </w:t>
+            </w:r>
+            <w:proofErr w:type="spellStart"/>
+            <w:r>
+              <w:t>Over</w:t>
+            </w:r>
+            <w:proofErr w:type="spellEnd"/>
           </w:p>
           <w:p>
             <w:pPr>
@@ -654,7 +767,36 @@
           </w:p>
           <w:p>
             <w:r>
-              <w:t xml:space="preserve">El estado menú,gameover,pausa se dibujaran en una clase aparte llamada GestorPantallas </w:t>
+              <w:t xml:space="preserve">El estado </w:t>
+            </w:r>
+            <w:proofErr w:type="spellStart"/>
+            <w:proofErr w:type="gramStart"/>
+            <w:r>
+              <w:t>menú,gameover</w:t>
+            </w:r>
+            <w:proofErr w:type="gramEnd"/>
+            <w:r>
+              <w:t>,pausa</w:t>
+            </w:r>
+            <w:proofErr w:type="spellEnd"/>
+            <w:r>
+              <w:t xml:space="preserve"> se </w:t>
+            </w:r>
+            <w:proofErr w:type="gramStart"/>
+            <w:r>
+              <w:t>dibujaran</w:t>
+            </w:r>
+            <w:proofErr w:type="gramEnd"/>
+            <w:r>
+              <w:t xml:space="preserve"> en una clase aparte llamada </w:t>
+            </w:r>
+            <w:proofErr w:type="spellStart"/>
+            <w:r>
+              <w:t>GestorPantallas</w:t>
+            </w:r>
+            <w:proofErr w:type="spellEnd"/>
+            <w:r>
+              <w:t xml:space="preserve"> </w:t>
             </w:r>
           </w:p>
           <w:p>
@@ -768,8 +910,13 @@
             <w:r>
               <w:t xml:space="preserve">Nombre de la Historia de Usuario: </w:t>
             </w:r>
-            <w:r>
-              <w:t>Creacion de proyectiles</w:t>
+            <w:proofErr w:type="spellStart"/>
+            <w:r>
+              <w:t>Creacion</w:t>
+            </w:r>
+            <w:proofErr w:type="spellEnd"/>
+            <w:r>
+              <w:t xml:space="preserve"> de proyectiles</w:t>
             </w:r>
           </w:p>
         </w:tc>
@@ -806,8 +953,13 @@
               <w:t>Estimación:</w:t>
             </w:r>
             <w:r>
-              <w:t>1 dia</w:t>
-            </w:r>
+              <w:t xml:space="preserve">1 </w:t>
+            </w:r>
+            <w:proofErr w:type="spellStart"/>
+            <w:r>
+              <w:t>dia</w:t>
+            </w:r>
+            <w:proofErr w:type="spellEnd"/>
           </w:p>
         </w:tc>
         <w:tc>
@@ -897,8 +1049,13 @@
               <w:t xml:space="preserve">: </w:t>
             </w:r>
             <w:r>
-              <w:t>Los enemigos deben disparar al protagonista apuntandole</w:t>
-            </w:r>
+              <w:t xml:space="preserve">Los enemigos deben disparar al protagonista </w:t>
+            </w:r>
+            <w:proofErr w:type="spellStart"/>
+            <w:r>
+              <w:t>apuntandole</w:t>
+            </w:r>
+            <w:proofErr w:type="spellEnd"/>
           </w:p>
           <w:p>
             <w:pPr>
@@ -962,13 +1119,26 @@
           </w:p>
           <w:p>
             <w:r>
-              <w:t>El protagonista como los enemigos crean un arraylist de la clase proyectiles por cada disparo que ejecutan</w:t>
-            </w:r>
-          </w:p>
-          <w:p>
-            <w:r>
-              <w:t>La lógica de la colisión se almacena en la clase ManejadorNivel</w:t>
-            </w:r>
+              <w:t xml:space="preserve">El protagonista como los enemigos crean un </w:t>
+            </w:r>
+            <w:proofErr w:type="spellStart"/>
+            <w:r>
+              <w:t>arraylist</w:t>
+            </w:r>
+            <w:proofErr w:type="spellEnd"/>
+            <w:r>
+              <w:t xml:space="preserve"> de la clase proyectiles por cada disparo que ejecutan</w:t>
+            </w:r>
+          </w:p>
+          <w:p>
+            <w:r>
+              <w:t xml:space="preserve">La lógica de la colisión se almacena en la clase </w:t>
+            </w:r>
+            <w:proofErr w:type="spellStart"/>
+            <w:r>
+              <w:t>ManejadorNivel</w:t>
+            </w:r>
+            <w:proofErr w:type="spellEnd"/>
           </w:p>
           <w:p>
             <w:r>
@@ -1120,8 +1290,13 @@
               <w:t>Estimación:</w:t>
             </w:r>
             <w:r>
-              <w:t xml:space="preserve"> 5 dias</w:t>
-            </w:r>
+              <w:t xml:space="preserve"> 5 </w:t>
+            </w:r>
+            <w:proofErr w:type="spellStart"/>
+            <w:r>
+              <w:t>dias</w:t>
+            </w:r>
+            <w:proofErr w:type="spellEnd"/>
           </w:p>
         </w:tc>
         <w:tc>
@@ -1192,12 +1367,28 @@
           </w:p>
           <w:p>
             <w:r>
-              <w:t>El manejador de nivel debe aplicar los efectos de los luckyblocks y eliminarlos</w:t>
-            </w:r>
-          </w:p>
-          <w:p>
-            <w:r>
-              <w:t>En caso de no completar la condición especial no se podra avanzar de nivel</w:t>
+              <w:t xml:space="preserve">El manejador de nivel debe aplicar los efectos de los </w:t>
+            </w:r>
+            <w:proofErr w:type="spellStart"/>
+            <w:r>
+              <w:t>luckyblocks</w:t>
+            </w:r>
+            <w:proofErr w:type="spellEnd"/>
+            <w:r>
+              <w:t xml:space="preserve"> y eliminarlos</w:t>
+            </w:r>
+          </w:p>
+          <w:p>
+            <w:r>
+              <w:t xml:space="preserve">En caso de no completar la condición especial no se </w:t>
+            </w:r>
+            <w:proofErr w:type="spellStart"/>
+            <w:r>
+              <w:t>podra</w:t>
+            </w:r>
+            <w:proofErr w:type="spellEnd"/>
+            <w:r>
+              <w:t xml:space="preserve"> avanzar de nivel</w:t>
             </w:r>
           </w:p>
           <w:p/>
@@ -1224,7 +1415,23 @@
               <w:t xml:space="preserve">Observaciones: </w:t>
             </w:r>
             <w:r>
-              <w:t>Cambiar el Estado_Jugando a Estado_GameOver cuando las vidas del protagonista sean igual a 0</w:t>
+              <w:t xml:space="preserve">Cambiar el </w:t>
+            </w:r>
+            <w:proofErr w:type="spellStart"/>
+            <w:r>
+              <w:t>Estado_Jugando</w:t>
+            </w:r>
+            <w:proofErr w:type="spellEnd"/>
+            <w:r>
+              <w:t xml:space="preserve"> a </w:t>
+            </w:r>
+            <w:proofErr w:type="spellStart"/>
+            <w:r>
+              <w:t>Estado_GameOver</w:t>
+            </w:r>
+            <w:proofErr w:type="spellEnd"/>
+            <w:r>
+              <w:t xml:space="preserve"> cuando las vidas del protagonista sean igual a 0</w:t>
             </w:r>
           </w:p>
           <w:p>
@@ -1398,8 +1605,13 @@
               <w:t>Estimación:</w:t>
             </w:r>
             <w:r>
-              <w:t xml:space="preserve"> 3 dias</w:t>
-            </w:r>
+              <w:t xml:space="preserve"> 3 </w:t>
+            </w:r>
+            <w:proofErr w:type="spellStart"/>
+            <w:r>
+              <w:t>dias</w:t>
+            </w:r>
+            <w:proofErr w:type="spellEnd"/>
           </w:p>
         </w:tc>
         <w:tc>
@@ -1523,7 +1735,20 @@
           </w:p>
           <w:p>
             <w:r>
-              <w:t>El manejo del nivel se realiza mediante la clase manejador de nivel, pero el cambio de estado yace en la función -actualizarJuego()</w:t>
+              <w:t>El manejo del nivel se realiza mediante la clase manejador de nivel, pero el cambio de estado yace en la función -</w:t>
+            </w:r>
+            <w:proofErr w:type="spellStart"/>
+            <w:proofErr w:type="gramStart"/>
+            <w:r>
+              <w:t>actualizarJuego</w:t>
+            </w:r>
+            <w:proofErr w:type="spellEnd"/>
+            <w:r>
+              <w:t>(</w:t>
+            </w:r>
+            <w:proofErr w:type="gramEnd"/>
+            <w:r>
+              <w:t>)</w:t>
             </w:r>
           </w:p>
         </w:tc>
@@ -1630,8 +1855,13 @@
               <w:t>Estimación:</w:t>
             </w:r>
             <w:r>
-              <w:t xml:space="preserve"> 3 dias</w:t>
-            </w:r>
+              <w:t xml:space="preserve"> 3 </w:t>
+            </w:r>
+            <w:proofErr w:type="spellStart"/>
+            <w:r>
+              <w:t>dias</w:t>
+            </w:r>
+            <w:proofErr w:type="spellEnd"/>
           </w:p>
         </w:tc>
         <w:tc>
@@ -1767,6 +1997,14 @@
             <w:r>
               <w:lastRenderedPageBreak/>
               <w:t xml:space="preserve">Observaciones: </w:t>
+            </w:r>
+            <w:r>
+              <w:t>Se limpian los cofres y enemigos del nivel anterior para garantizar variedad de nivel</w:t>
+            </w:r>
+          </w:p>
+          <w:p>
+            <w:r>
+              <w:t>Se supera el nivel al alcanzar los 2500 puntos y aun contar con vidas</w:t>
             </w:r>
           </w:p>
           <w:p/>
@@ -1873,8 +2111,13 @@
               <w:t>Estimación:</w:t>
             </w:r>
             <w:r>
-              <w:t xml:space="preserve"> 3 dias</w:t>
-            </w:r>
+              <w:t xml:space="preserve"> 3 </w:t>
+            </w:r>
+            <w:proofErr w:type="spellStart"/>
+            <w:r>
+              <w:t>dias</w:t>
+            </w:r>
+            <w:proofErr w:type="spellEnd"/>
           </w:p>
         </w:tc>
         <w:tc>
@@ -1911,6 +2154,9 @@
             <w:r>
               <w:t xml:space="preserve">Descripción: </w:t>
             </w:r>
+            <w:r>
+              <w:t>Modo principal de juego donde el jugador se verá envuelto en un “infierno” de balas donde tendrá que conseguir su máxima puntuación</w:t>
+            </w:r>
           </w:p>
         </w:tc>
       </w:tr>
@@ -1923,6 +2169,33 @@
           <w:p>
             <w:r>
               <w:t xml:space="preserve">Criterios de aceptación: </w:t>
+            </w:r>
+          </w:p>
+          <w:p>
+            <w:r>
+              <w:t xml:space="preserve">El modo de juego es de duración ilimitada, por lo </w:t>
+            </w:r>
+            <w:proofErr w:type="gramStart"/>
+            <w:r>
+              <w:t>tanto</w:t>
+            </w:r>
+            <w:proofErr w:type="gramEnd"/>
+            <w:r>
+              <w:t xml:space="preserve"> por cada eliminación de enemigo únicamente en este modo ganará 5 vidas, con un máximo de 1200 posibles</w:t>
+            </w:r>
+          </w:p>
+          <w:p>
+            <w:r>
+              <w:t xml:space="preserve">Por cada eliminación de enemigos pueden </w:t>
+            </w:r>
+            <w:r>
+              <w:rPr>
+                <w:u w:val="single"/>
+              </w:rPr>
+              <w:t>generarse</w:t>
+            </w:r>
+            <w:r>
+              <w:t xml:space="preserve"> de 1 a 3 enemigos de diferente tipo aleatoriamente en el campo por lo que siempre existirán enemigos y balas hacia el protagonista</w:t>
             </w:r>
           </w:p>
           <w:p/>
@@ -1954,12 +2227,28 @@
           </w:p>
           <w:p>
             <w:r>
-              <w:t>El manejo del nivel se realiza mediante la clase manejador de nivel, pero el cambio de estado yace en la función -actualizarJuego()</w:t>
-            </w:r>
-          </w:p>
-          <w:p>
-            <w:r>
-              <w:t>En el estado_creditos se puede volver a acceder al menú de juego donde se podrá reiniciar las partidas o jugar el modo horda</w:t>
+              <w:t>El manejo del nivel se realiza mediante la clase manejador de nivel, pero el cambio de estado yace en la función -</w:t>
+            </w:r>
+            <w:proofErr w:type="spellStart"/>
+            <w:proofErr w:type="gramStart"/>
+            <w:r>
+              <w:t>actualizar</w:t>
+            </w:r>
+            <w:r>
+              <w:t>Horda</w:t>
+            </w:r>
+            <w:proofErr w:type="spellEnd"/>
+            <w:r>
+              <w:t>(</w:t>
+            </w:r>
+            <w:proofErr w:type="gramEnd"/>
+            <w:r>
+              <w:t>)</w:t>
+            </w:r>
+          </w:p>
+          <w:p>
+            <w:r>
+              <w:t>El modo horda se activa y desactiva mediante un valor booleano</w:t>
             </w:r>
           </w:p>
           <w:p/>
@@ -2066,8 +2355,13 @@
               <w:t>Estimación:</w:t>
             </w:r>
             <w:r>
-              <w:t xml:space="preserve"> 1 dia</w:t>
-            </w:r>
+              <w:t xml:space="preserve"> 1 </w:t>
+            </w:r>
+            <w:proofErr w:type="spellStart"/>
+            <w:r>
+              <w:t>dia</w:t>
+            </w:r>
+            <w:proofErr w:type="spellEnd"/>
           </w:p>
         </w:tc>
         <w:tc>
@@ -2105,7 +2399,20 @@
               <w:t xml:space="preserve">Descripción: </w:t>
             </w:r>
             <w:r>
-              <w:t>Se establecerán la imagen de fondo de los niveles, menú de inicio,pausa,final y de los diferentes enemigos</w:t>
+              <w:t xml:space="preserve">Se establecerán la imagen de fondo de los niveles, menú de </w:t>
+            </w:r>
+            <w:proofErr w:type="spellStart"/>
+            <w:proofErr w:type="gramStart"/>
+            <w:r>
+              <w:t>inicio,pausa</w:t>
+            </w:r>
+            <w:proofErr w:type="gramEnd"/>
+            <w:r>
+              <w:t>,final</w:t>
+            </w:r>
+            <w:proofErr w:type="spellEnd"/>
+            <w:r>
+              <w:t xml:space="preserve"> y de los diferentes enemigos</w:t>
             </w:r>
           </w:p>
         </w:tc>
@@ -2128,6 +2435,7 @@
           </w:p>
           <w:p>
             <w:r>
+              <w:lastRenderedPageBreak/>
               <w:t>El protagonista como los diferentes enemigos deben contar con una imagen que los caracterice</w:t>
             </w:r>
           </w:p>
@@ -2160,24 +2468,50 @@
           </w:tcPr>
           <w:p>
             <w:r>
+              <w:lastRenderedPageBreak/>
               <w:t xml:space="preserve">Observaciones: </w:t>
             </w:r>
           </w:p>
           <w:p>
             <w:r>
-              <w:t xml:space="preserve">Según el  tipo de enemigo el tamaño del mismo puede variar </w:t>
-            </w:r>
-          </w:p>
-          <w:p>
-            <w:r>
-              <w:lastRenderedPageBreak/>
-              <w:t>Se precargan las imágenes y fuentes en el setup</w:t>
-            </w:r>
-          </w:p>
-          <w:p>
-            <w:r>
-              <w:t>El diseño de las pantallas yace en la clase gestorPantallas</w:t>
-            </w:r>
+              <w:t xml:space="preserve">Según </w:t>
+            </w:r>
+            <w:proofErr w:type="gramStart"/>
+            <w:r>
+              <w:t>el  tipo</w:t>
+            </w:r>
+            <w:proofErr w:type="gramEnd"/>
+            <w:r>
+              <w:t xml:space="preserve"> de enemigo el tamaño </w:t>
+            </w:r>
+            <w:proofErr w:type="gramStart"/>
+            <w:r>
+              <w:t>del mismo</w:t>
+            </w:r>
+            <w:proofErr w:type="gramEnd"/>
+            <w:r>
+              <w:t xml:space="preserve"> puede variar </w:t>
+            </w:r>
+          </w:p>
+          <w:p>
+            <w:r>
+              <w:t xml:space="preserve">Se precargan las imágenes y fuentes en el </w:t>
+            </w:r>
+            <w:proofErr w:type="spellStart"/>
+            <w:r>
+              <w:t>setup</w:t>
+            </w:r>
+            <w:proofErr w:type="spellEnd"/>
+          </w:p>
+          <w:p>
+            <w:r>
+              <w:t>El diseño de las pantallas yace en la clase gestorPant</w:t>
+            </w:r>
+            <w:proofErr w:type="spellStart"/>
+            <w:r>
+              <w:t>allas</w:t>
+            </w:r>
+            <w:proofErr w:type="spellEnd"/>
           </w:p>
         </w:tc>
       </w:tr>

</xml_diff>